<commit_message>
v2.22 - Casos de uso
</commit_message>
<xml_diff>
--- a/Entrega N° 2/Modelado de Negocio - Modificación Propuesta/Casos de Uso/Plantilla Caso de Uso 03.docx
+++ b/Entrega N° 2/Modelado de Negocio - Modificación Propuesta/Casos de Uso/Plantilla Caso de Uso 03.docx
@@ -4,33 +4,9 @@
   <w:body>
     <w:p>
       <w:pPr>
-        <w:pStyle w:val="Ttulo1"/>
-        <w:spacing w:before="0"/>
         <w:ind w:firstLine="0"/>
-        <w:rPr>
-          <w:b/>
-          <w:color w:val="auto"/>
-          <w:u w:val="single"/>
-        </w:rPr>
-      </w:pPr>
-      <w:r>
-        <w:rPr>
-          <w:b/>
-          <w:color w:val="auto"/>
-          <w:u w:val="single"/>
-        </w:rPr>
-        <w:t>DESCRIP</w:t>
-      </w:r>
-      <w:r>
-        <w:rPr>
-          <w:b/>
-          <w:color w:val="auto"/>
-          <w:u w:val="single"/>
-        </w:rPr>
-        <w:t>CIÓN DE CASO DE USO</w:t>
-      </w:r>
+      </w:pPr>
     </w:p>
-    <w:p/>
     <w:tbl>
       <w:tblPr>
         <w:tblW w:w="8916" w:type="dxa"/>
@@ -89,7 +65,15 @@
                 <w:sz w:val="24"/>
                 <w:szCs w:val="24"/>
               </w:rPr>
-              <w:t xml:space="preserve"> 03</w:t>
+              <w:t xml:space="preserve"> 0</w:t>
+            </w:r>
+            <w:r>
+              <w:rPr>
+                <w:rFonts w:ascii="Trebuchet MS" w:hAnsi="Trebuchet MS" w:cs="Arial"/>
+                <w:sz w:val="24"/>
+                <w:szCs w:val="24"/>
+              </w:rPr>
+              <w:t>3</w:t>
             </w:r>
           </w:p>
         </w:tc>
@@ -114,7 +98,7 @@
                 <w:sz w:val="24"/>
                 <w:szCs w:val="24"/>
               </w:rPr>
-              <w:t>Nombre Caso de Uso:</w:t>
+              <w:t xml:space="preserve">Nombre Caso de Uso: </w:t>
             </w:r>
             <w:r>
               <w:rPr>
@@ -122,7 +106,7 @@
                 <w:sz w:val="24"/>
                 <w:szCs w:val="24"/>
               </w:rPr>
-              <w:t xml:space="preserve"> </w:t>
+              <w:t xml:space="preserve">Registrar pedido </w:t>
             </w:r>
             <w:r>
               <w:rPr>
@@ -130,7 +114,7 @@
                 <w:sz w:val="24"/>
                 <w:szCs w:val="24"/>
               </w:rPr>
-              <w:t>Consultar pedido realizado de catering</w:t>
+              <w:t xml:space="preserve">de </w:t>
             </w:r>
             <w:r>
               <w:rPr>
@@ -138,7 +122,7 @@
                 <w:sz w:val="24"/>
                 <w:szCs w:val="24"/>
               </w:rPr>
-              <w:t xml:space="preserve"> </w:t>
+              <w:t>catering</w:t>
             </w:r>
             <w:r>
               <w:rPr>
@@ -183,14 +167,7 @@
                 <w:rFonts w:ascii="Trebuchet MS" w:hAnsi="Trebuchet MS" w:cs="Arial"/>
                 <w:bCs/>
               </w:rPr>
-              <w:t>:</w:t>
-            </w:r>
-            <w:r>
-              <w:rPr>
-                <w:rFonts w:ascii="Trebuchet MS" w:hAnsi="Trebuchet MS" w:cs="Arial"/>
-                <w:bCs/>
-              </w:rPr>
-              <w:t xml:space="preserve"> Cliente</w:t>
+              <w:t>: Cliente</w:t>
             </w:r>
           </w:p>
         </w:tc>
@@ -211,21 +188,21 @@
                 <w:rFonts w:ascii="Trebuchet MS" w:hAnsi="Trebuchet MS" w:cs="Arial"/>
                 <w:b/>
               </w:rPr>
-              <w:t>Actor Secundario</w:t>
-            </w:r>
-            <w:r>
-              <w:rPr>
-                <w:rFonts w:ascii="Trebuchet MS" w:hAnsi="Trebuchet MS" w:cs="Arial"/>
-                <w:bCs/>
-              </w:rPr>
-              <w:t>:</w:t>
-            </w:r>
-            <w:r>
-              <w:rPr>
-                <w:rFonts w:ascii="Trebuchet MS" w:hAnsi="Trebuchet MS" w:cs="Arial"/>
-                <w:bCs/>
-              </w:rPr>
-              <w:t xml:space="preserve"> No aplica</w:t>
+              <w:t>Actor Secundario:</w:t>
+            </w:r>
+            <w:r>
+              <w:rPr>
+                <w:rFonts w:ascii="Trebuchet MS" w:hAnsi="Trebuchet MS" w:cs="Arial"/>
+                <w:b/>
+              </w:rPr>
+              <w:t xml:space="preserve"> </w:t>
+            </w:r>
+            <w:r>
+              <w:rPr>
+                <w:rFonts w:ascii="Trebuchet MS" w:hAnsi="Trebuchet MS" w:cs="Arial"/>
+                <w:b/>
+              </w:rPr>
+              <w:t>No aplica</w:t>
             </w:r>
           </w:p>
         </w:tc>
@@ -275,6 +252,19 @@
                 <w:b/>
               </w:rPr>
               <w:tab/>
+            </w:r>
+            <w:r>
+              <w:rPr>
+                <w:rFonts w:ascii="Trebuchet MS" w:hAnsi="Trebuchet MS" w:cs="Calibri"/>
+                <w:b/>
+              </w:rPr>
+              <w:t xml:space="preserve"> </w:t>
+            </w:r>
+            <w:r>
+              <w:rPr>
+                <w:rFonts w:ascii="Trebuchet MS" w:hAnsi="Trebuchet MS" w:cs="Arial"/>
+                <w:b/>
+              </w:rPr>
               <w:t>Abstracto</w:t>
             </w:r>
           </w:p>
@@ -295,28 +285,42 @@
               <w:pStyle w:val="PlantillaCar"/>
               <w:rPr>
                 <w:rFonts w:ascii="Trebuchet MS" w:hAnsi="Trebuchet MS" w:cs="Arial"/>
+              </w:rPr>
+            </w:pPr>
+            <w:r>
+              <w:rPr>
+                <w:rFonts w:ascii="Trebuchet MS" w:hAnsi="Trebuchet MS" w:cs="Arial"/>
                 <w:b/>
               </w:rPr>
-            </w:pPr>
+              <w:t>Objetivo</w:t>
+            </w:r>
             <w:r>
               <w:rPr>
                 <w:rFonts w:ascii="Trebuchet MS" w:hAnsi="Trebuchet MS" w:cs="Arial"/>
                 <w:b/>
               </w:rPr>
-              <w:t>Objetivo</w:t>
-            </w:r>
-            <w:r>
-              <w:rPr>
-                <w:rFonts w:ascii="Trebuchet MS" w:hAnsi="Trebuchet MS" w:cs="Arial"/>
-                <w:bCs/>
-              </w:rPr>
               <w:t xml:space="preserve">: </w:t>
             </w:r>
             <w:r>
               <w:rPr>
                 <w:lang w:val="es-AR"/>
               </w:rPr>
-              <w:t>Brindar información a Cliente sobre los pedidos de servicio de catering que registró anteriormente.</w:t>
+              <w:t>Registrar un pedido de servicio de catering, solicitado por un actor Cliente cuyo inicio de sesión sea válido, para un determinado evento en UTN FRVM</w:t>
+            </w:r>
+            <w:r>
+              <w:rPr>
+                <w:i/>
+                <w:iCs/>
+                <w:lang w:val="es-AR"/>
+              </w:rPr>
+              <w:t>.</w:t>
+            </w:r>
+            <w:r>
+              <w:rPr>
+                <w:rFonts w:ascii="Arial" w:hAnsi="Arial" w:cs="Arial"/>
+                <w:color w:val="000000"/>
+              </w:rPr>
+              <w:t xml:space="preserve"> </w:t>
             </w:r>
           </w:p>
         </w:tc>
@@ -379,55 +383,7 @@
               <w:rPr>
                 <w:rFonts w:ascii="Trebuchet MS" w:hAnsi="Trebuchet MS" w:cs="Tahoma"/>
               </w:rPr>
-              <w:t xml:space="preserve">El caso de uso comienza cuando Cliente desea </w:t>
-            </w:r>
-            <w:r>
-              <w:rPr>
-                <w:rFonts w:ascii="Trebuchet MS" w:hAnsi="Trebuchet MS" w:cs="Tahoma"/>
-              </w:rPr>
-              <w:t xml:space="preserve">consultar </w:t>
-            </w:r>
-            <w:r>
-              <w:rPr>
-                <w:rFonts w:ascii="Trebuchet MS" w:hAnsi="Trebuchet MS" w:cs="Tahoma"/>
-              </w:rPr>
-              <w:t xml:space="preserve">un pedido de servicio de catering </w:t>
-            </w:r>
-            <w:r>
-              <w:rPr>
-                <w:rFonts w:ascii="Trebuchet MS" w:hAnsi="Trebuchet MS" w:cs="Tahoma"/>
-              </w:rPr>
-              <w:t xml:space="preserve">previamente registrado, </w:t>
-            </w:r>
-            <w:r>
-              <w:rPr>
-                <w:rFonts w:ascii="Trebuchet MS" w:hAnsi="Trebuchet MS" w:cs="Tahoma"/>
-              </w:rPr>
-              <w:t>tras seleccionar la opción “</w:t>
-            </w:r>
-            <w:r>
-              <w:rPr>
-                <w:rFonts w:ascii="Trebuchet MS" w:hAnsi="Trebuchet MS" w:cs="Tahoma"/>
-              </w:rPr>
-              <w:t xml:space="preserve">consultar </w:t>
-            </w:r>
-            <w:r>
-              <w:rPr>
-                <w:rFonts w:ascii="Trebuchet MS" w:hAnsi="Trebuchet MS" w:cs="Tahoma"/>
-              </w:rPr>
-              <w:t>pedido</w:t>
-            </w:r>
-            <w:r>
-              <w:rPr>
-                <w:rFonts w:ascii="Trebuchet MS" w:hAnsi="Trebuchet MS" w:cs="Tahoma"/>
-              </w:rPr>
-              <w:t>s</w:t>
-            </w:r>
-            <w:r>
-              <w:rPr>
-                <w:rFonts w:ascii="Trebuchet MS" w:hAnsi="Trebuchet MS" w:cs="Tahoma"/>
-              </w:rPr>
-              <w:t>”.</w:t>
+              <w:t>El caso de uso comienza cuando Cliente desea registrar un pedido de servicio de catering tras seleccionar la opción “registrar pedido”.</w:t>
             </w:r>
           </w:p>
         </w:tc>
@@ -451,14 +407,14 @@
                 <w:numId w:val="1"/>
               </w:numPr>
               <w:rPr>
-                <w:rFonts w:ascii="Trebuchet MS" w:hAnsi="Trebuchet MS"/>
-              </w:rPr>
-            </w:pPr>
-            <w:r>
-              <w:rPr>
-                <w:rFonts w:ascii="Trebuchet MS" w:hAnsi="Trebuchet MS" w:cs="Arial"/>
-              </w:rPr>
-              <w:t>El sistema muestra por pantalla fecha actual.</w:t>
+                <w:rFonts w:ascii="Trebuchet MS" w:hAnsi="Trebuchet MS" w:cs="Arial"/>
+              </w:rPr>
+            </w:pPr>
+            <w:r>
+              <w:rPr>
+                <w:rFonts w:ascii="Trebuchet MS" w:hAnsi="Trebuchet MS" w:cs="Tahoma"/>
+              </w:rPr>
+              <w:t>El sistema genera y muestra el número de pedido consecutivo al último pedido registrado.</w:t>
             </w:r>
           </w:p>
         </w:tc>
@@ -487,9 +443,21 @@
             </w:pPr>
             <w:r>
               <w:rPr>
-                <w:rFonts w:ascii="Trebuchet MS" w:hAnsi="Trebuchet MS"/>
-              </w:rPr>
-              <w:t>El sistema muestra una barra de búsqueda de pedidos.</w:t>
+                <w:rFonts w:ascii="Trebuchet MS" w:hAnsi="Trebuchet MS" w:cs="Arial"/>
+              </w:rPr>
+              <w:t xml:space="preserve">El sistema muestra por </w:t>
+            </w:r>
+            <w:r>
+              <w:rPr>
+                <w:rFonts w:ascii="Trebuchet MS" w:hAnsi="Trebuchet MS" w:cs="Arial"/>
+              </w:rPr>
+              <w:t>pantalla fecha actual</w:t>
+            </w:r>
+            <w:r>
+              <w:rPr>
+                <w:rFonts w:ascii="Trebuchet MS" w:hAnsi="Trebuchet MS" w:cs="Arial"/>
+              </w:rPr>
+              <w:t>.</w:t>
             </w:r>
           </w:p>
         </w:tc>
@@ -513,14 +481,26 @@
                 <w:numId w:val="1"/>
               </w:numPr>
               <w:rPr>
-                <w:rFonts w:ascii="Trebuchet MS" w:hAnsi="Trebuchet MS"/>
-              </w:rPr>
-            </w:pPr>
-            <w:r>
-              <w:rPr>
-                <w:rFonts w:ascii="Trebuchet MS" w:hAnsi="Trebuchet MS" w:cs="Arial"/>
-              </w:rPr>
-              <w:t>El sistema consulta los pedidos asociados al cliente.</w:t>
+                <w:rFonts w:ascii="Trebuchet MS" w:hAnsi="Trebuchet MS" w:cs="Arial"/>
+              </w:rPr>
+            </w:pPr>
+            <w:r>
+              <w:rPr>
+                <w:rFonts w:ascii="Trebuchet MS" w:hAnsi="Trebuchet MS" w:cs="Arial"/>
+              </w:rPr>
+              <w:t>El sistema</w:t>
+            </w:r>
+            <w:r>
+              <w:rPr>
+                <w:rFonts w:ascii="Trebuchet MS" w:hAnsi="Trebuchet MS" w:cs="Arial"/>
+              </w:rPr>
+              <w:t xml:space="preserve"> muestra por pantalla y</w:t>
+            </w:r>
+            <w:r>
+              <w:rPr>
+                <w:rFonts w:ascii="Trebuchet MS" w:hAnsi="Trebuchet MS" w:cs="Arial"/>
+              </w:rPr>
+              <w:t xml:space="preserve"> solicita que se ingrese el título del pedido, correo electrónico de contacto y nombre de la persona responsable del pedido. </w:t>
             </w:r>
           </w:p>
         </w:tc>
@@ -551,7 +531,7 @@
               <w:rPr>
                 <w:rFonts w:ascii="Trebuchet MS" w:hAnsi="Trebuchet MS"/>
               </w:rPr>
-              <w:t xml:space="preserve">El sistema muestra por pantalla los pedidos asociados al cliente con la siguiente información: número de pedido, fecha y hora de creación, correo electrónico de creador de pedido, título de pedido, lugar de realización del evento y estado de pedido. </w:t>
+              <w:t>El Cliente ingresa el título del pedido.</w:t>
             </w:r>
           </w:p>
         </w:tc>
@@ -582,7 +562,7 @@
               <w:rPr>
                 <w:rFonts w:ascii="Trebuchet MS" w:hAnsi="Trebuchet MS"/>
               </w:rPr>
-              <w:t>El sistema muestra en pantalla un botón de información adicional.</w:t>
+              <w:t>El Cliente ingresa el correo electrónico de contacto.</w:t>
             </w:r>
           </w:p>
         </w:tc>
@@ -613,7 +593,13 @@
               <w:rPr>
                 <w:rFonts w:ascii="Trebuchet MS" w:hAnsi="Trebuchet MS"/>
               </w:rPr>
-              <w:t xml:space="preserve">El cliente selecciona el botón de información adicional. </w:t>
+              <w:t xml:space="preserve">El Cliente ingresa </w:t>
+            </w:r>
+            <w:r>
+              <w:rPr>
+                <w:rFonts w:ascii="Trebuchet MS" w:hAnsi="Trebuchet MS"/>
+              </w:rPr>
+              <w:t>el nombre de la persona responsable del pedido.</w:t>
             </w:r>
           </w:p>
         </w:tc>
@@ -644,51 +630,746 @@
               <w:rPr>
                 <w:rFonts w:ascii="Trebuchet MS" w:hAnsi="Trebuchet MS"/>
               </w:rPr>
-              <w:t xml:space="preserve">El sistema muestra una ventana de respuesta </w:t>
-            </w:r>
-            <w:r>
-              <w:rPr>
-                <w:rFonts w:ascii="Trebuchet MS" w:hAnsi="Trebuchet MS"/>
-              </w:rPr>
-              <w:t>para notificar información adicional referente al pedido seleccionado, mostrando ID pedido, fecha y hora de creación, título de pedido, estado de pedido, nombre y apellido de creador de pedido, mail de creador de pedido, lugar de realización, fecha de inicio y fin de evento</w:t>
-            </w:r>
-            <w:r>
-              <w:rPr>
-                <w:rFonts w:ascii="Trebuchet MS" w:hAnsi="Trebuchet MS"/>
-              </w:rPr>
-              <w:t xml:space="preserve">, </w:t>
-            </w:r>
-            <w:r>
-              <w:rPr>
-                <w:rFonts w:ascii="Trebuchet MS" w:hAnsi="Trebuchet MS"/>
-              </w:rPr>
-              <w:t>los detalles de subpedido</w:t>
-            </w:r>
-            <w:r>
-              <w:rPr>
-                <w:rFonts w:ascii="Trebuchet MS" w:hAnsi="Trebuchet MS"/>
-              </w:rPr>
-              <w:t xml:space="preserve"> incluyendo todos los datos referidos a él (</w:t>
-            </w:r>
-            <w:r>
-              <w:rPr>
-                <w:rFonts w:ascii="Trebuchet MS" w:hAnsi="Trebuchet MS"/>
-                <w:i/>
-                <w:iCs/>
-              </w:rPr>
-              <w:t>productos seleccionados, cantidad</w:t>
-            </w:r>
-            <w:r>
-              <w:rPr>
-                <w:rFonts w:ascii="Trebuchet MS" w:hAnsi="Trebuchet MS"/>
-              </w:rPr>
-              <w:t>) y monto total a pagar.</w:t>
+              <w:t xml:space="preserve">El sistema verifica que los datos ingresados por el cliente tengan el formato correcto. </w:t>
+            </w:r>
+          </w:p>
+        </w:tc>
+      </w:tr>
+      <w:tr>
+        <w:trPr>
+          <w:cantSplit/>
+          <w:trHeight w:val="70"/>
+          <w:jc w:val="center"/>
+        </w:trPr>
+        <w:tc>
+          <w:tcPr>
+            <w:tcW w:w="8916" w:type="dxa"/>
+            <w:gridSpan w:val="3"/>
+          </w:tcPr>
+          <w:p>
+            <w:pPr>
+              <w:pStyle w:val="PlantillaCar"/>
+              <w:numPr>
+                <w:ilvl w:val="0"/>
+                <w:numId w:val="1"/>
+              </w:numPr>
+              <w:rPr>
+                <w:rFonts w:ascii="Trebuchet MS" w:hAnsi="Trebuchet MS"/>
+              </w:rPr>
+            </w:pPr>
+            <w:r>
+              <w:rPr>
+                <w:rFonts w:ascii="Trebuchet MS" w:hAnsi="Trebuchet MS"/>
+              </w:rPr>
+              <w:t>El sistema solicita el ingreso de un nuevo subpedido.</w:t>
+            </w:r>
+          </w:p>
+        </w:tc>
+      </w:tr>
+      <w:tr>
+        <w:trPr>
+          <w:cantSplit/>
+          <w:trHeight w:val="70"/>
+          <w:jc w:val="center"/>
+        </w:trPr>
+        <w:tc>
+          <w:tcPr>
+            <w:tcW w:w="8916" w:type="dxa"/>
+            <w:gridSpan w:val="3"/>
+          </w:tcPr>
+          <w:p>
+            <w:pPr>
+              <w:pStyle w:val="PlantillaCar"/>
+              <w:numPr>
+                <w:ilvl w:val="0"/>
+                <w:numId w:val="1"/>
+              </w:numPr>
+              <w:rPr>
+                <w:rFonts w:ascii="Trebuchet MS" w:hAnsi="Trebuchet MS"/>
+              </w:rPr>
+            </w:pPr>
+            <w:r>
+              <w:rPr>
+                <w:rFonts w:ascii="Trebuchet MS" w:hAnsi="Trebuchet MS"/>
+              </w:rPr>
+              <w:t xml:space="preserve">El Cliente </w:t>
+            </w:r>
+            <w:r>
+              <w:rPr>
+                <w:rFonts w:ascii="Trebuchet MS" w:hAnsi="Trebuchet MS"/>
+              </w:rPr>
+              <w:t>selecciona la opción de generar</w:t>
+            </w:r>
+            <w:r>
+              <w:rPr>
+                <w:rFonts w:ascii="Trebuchet MS" w:hAnsi="Trebuchet MS"/>
+              </w:rPr>
+              <w:t xml:space="preserve"> un nuevo subpedido.</w:t>
+            </w:r>
+          </w:p>
+        </w:tc>
+      </w:tr>
+      <w:tr>
+        <w:trPr>
+          <w:cantSplit/>
+          <w:trHeight w:val="70"/>
+          <w:jc w:val="center"/>
+        </w:trPr>
+        <w:tc>
+          <w:tcPr>
+            <w:tcW w:w="8916" w:type="dxa"/>
+            <w:gridSpan w:val="3"/>
+          </w:tcPr>
+          <w:p>
+            <w:pPr>
+              <w:pStyle w:val="PlantillaCar"/>
+              <w:numPr>
+                <w:ilvl w:val="0"/>
+                <w:numId w:val="1"/>
+              </w:numPr>
+              <w:rPr>
+                <w:rFonts w:ascii="Trebuchet MS" w:hAnsi="Trebuchet MS"/>
+              </w:rPr>
+            </w:pPr>
+            <w:r>
+              <w:rPr>
+                <w:rFonts w:ascii="Trebuchet MS" w:hAnsi="Trebuchet MS"/>
+              </w:rPr>
+              <w:t>El sistema muestra en pantalla la ventana de registro de subpedido.</w:t>
+            </w:r>
+          </w:p>
+        </w:tc>
+      </w:tr>
+      <w:tr>
+        <w:trPr>
+          <w:cantSplit/>
+          <w:trHeight w:val="70"/>
+          <w:jc w:val="center"/>
+        </w:trPr>
+        <w:tc>
+          <w:tcPr>
+            <w:tcW w:w="8916" w:type="dxa"/>
+            <w:gridSpan w:val="3"/>
+          </w:tcPr>
+          <w:p>
+            <w:pPr>
+              <w:pStyle w:val="PlantillaCar"/>
+              <w:numPr>
+                <w:ilvl w:val="0"/>
+                <w:numId w:val="1"/>
+              </w:numPr>
+              <w:rPr>
+                <w:rFonts w:ascii="Trebuchet MS" w:hAnsi="Trebuchet MS"/>
+              </w:rPr>
+            </w:pPr>
+            <w:r>
+              <w:rPr>
+                <w:rFonts w:ascii="Trebuchet MS" w:hAnsi="Trebuchet MS" w:cs="Arial"/>
+              </w:rPr>
+              <w:t>El sistema muestra por pantalla y solicita que se ingrese el título del subpedido, lugar de realización del subpedido, fecha y hora de inicio y finalización del subpedido, cantidad de personas, productos a seleccionar y cantidad de productos.</w:t>
+            </w:r>
+          </w:p>
+        </w:tc>
+      </w:tr>
+      <w:tr>
+        <w:trPr>
+          <w:cantSplit/>
+          <w:trHeight w:val="70"/>
+          <w:jc w:val="center"/>
+        </w:trPr>
+        <w:tc>
+          <w:tcPr>
+            <w:tcW w:w="8916" w:type="dxa"/>
+            <w:gridSpan w:val="3"/>
+          </w:tcPr>
+          <w:p>
+            <w:pPr>
+              <w:pStyle w:val="PlantillaCar"/>
+              <w:numPr>
+                <w:ilvl w:val="0"/>
+                <w:numId w:val="1"/>
+              </w:numPr>
+              <w:rPr>
+                <w:rFonts w:ascii="Trebuchet MS" w:hAnsi="Trebuchet MS"/>
+              </w:rPr>
+            </w:pPr>
+            <w:r>
+              <w:rPr>
+                <w:rFonts w:ascii="Trebuchet MS" w:hAnsi="Trebuchet MS"/>
+              </w:rPr>
+              <w:t xml:space="preserve">El Cliente ingresa el título del </w:t>
+            </w:r>
+            <w:r>
+              <w:rPr>
+                <w:rFonts w:ascii="Trebuchet MS" w:hAnsi="Trebuchet MS"/>
+              </w:rPr>
+              <w:t>subpedido.</w:t>
+            </w:r>
+          </w:p>
+        </w:tc>
+      </w:tr>
+      <w:tr>
+        <w:trPr>
+          <w:cantSplit/>
+          <w:trHeight w:val="70"/>
+          <w:jc w:val="center"/>
+        </w:trPr>
+        <w:tc>
+          <w:tcPr>
+            <w:tcW w:w="8916" w:type="dxa"/>
+            <w:gridSpan w:val="3"/>
+          </w:tcPr>
+          <w:p>
+            <w:pPr>
+              <w:pStyle w:val="PlantillaCar"/>
+              <w:numPr>
+                <w:ilvl w:val="0"/>
+                <w:numId w:val="1"/>
+              </w:numPr>
+              <w:rPr>
+                <w:rFonts w:ascii="Trebuchet MS" w:hAnsi="Trebuchet MS"/>
+              </w:rPr>
+            </w:pPr>
+            <w:r>
+              <w:rPr>
+                <w:rFonts w:ascii="Trebuchet MS" w:hAnsi="Trebuchet MS"/>
+              </w:rPr>
+              <w:t xml:space="preserve">El Cliente </w:t>
+            </w:r>
+            <w:r>
+              <w:rPr>
+                <w:rFonts w:ascii="Trebuchet MS" w:hAnsi="Trebuchet MS"/>
+              </w:rPr>
+              <w:t>selecciona</w:t>
+            </w:r>
+            <w:r>
+              <w:rPr>
+                <w:rFonts w:ascii="Trebuchet MS" w:hAnsi="Trebuchet MS"/>
+              </w:rPr>
+              <w:t xml:space="preserve"> el lugar donde se realizará ese </w:t>
+            </w:r>
+            <w:r>
+              <w:rPr>
+                <w:rFonts w:ascii="Trebuchet MS" w:hAnsi="Trebuchet MS"/>
+              </w:rPr>
+              <w:t xml:space="preserve">segmento </w:t>
+            </w:r>
+            <w:r>
+              <w:rPr>
+                <w:rFonts w:ascii="Trebuchet MS" w:hAnsi="Trebuchet MS"/>
+              </w:rPr>
+              <w:t>del evento.</w:t>
+            </w:r>
+          </w:p>
+        </w:tc>
+      </w:tr>
+      <w:tr>
+        <w:trPr>
+          <w:cantSplit/>
+          <w:trHeight w:val="70"/>
+          <w:jc w:val="center"/>
+        </w:trPr>
+        <w:tc>
+          <w:tcPr>
+            <w:tcW w:w="8916" w:type="dxa"/>
+            <w:gridSpan w:val="3"/>
+          </w:tcPr>
+          <w:p>
+            <w:pPr>
+              <w:pStyle w:val="PlantillaCar"/>
+              <w:numPr>
+                <w:ilvl w:val="0"/>
+                <w:numId w:val="1"/>
+              </w:numPr>
+              <w:rPr>
+                <w:rFonts w:ascii="Trebuchet MS" w:hAnsi="Trebuchet MS"/>
+              </w:rPr>
+            </w:pPr>
+            <w:r>
+              <w:rPr>
+                <w:rFonts w:ascii="Trebuchet MS" w:hAnsi="Trebuchet MS"/>
+              </w:rPr>
+              <w:t xml:space="preserve">El Cliente ingresa la fecha y hora de inicio del </w:t>
+            </w:r>
+            <w:r>
+              <w:rPr>
+                <w:rFonts w:ascii="Trebuchet MS" w:hAnsi="Trebuchet MS"/>
+              </w:rPr>
+              <w:t>subpedido</w:t>
+            </w:r>
+            <w:r>
+              <w:rPr>
+                <w:rFonts w:ascii="Trebuchet MS" w:hAnsi="Trebuchet MS"/>
+              </w:rPr>
+              <w:t>.</w:t>
+            </w:r>
+          </w:p>
+        </w:tc>
+      </w:tr>
+      <w:tr>
+        <w:trPr>
+          <w:cantSplit/>
+          <w:trHeight w:val="70"/>
+          <w:jc w:val="center"/>
+        </w:trPr>
+        <w:tc>
+          <w:tcPr>
+            <w:tcW w:w="8916" w:type="dxa"/>
+            <w:gridSpan w:val="3"/>
+          </w:tcPr>
+          <w:p>
+            <w:pPr>
+              <w:pStyle w:val="PlantillaCar"/>
+              <w:numPr>
+                <w:ilvl w:val="0"/>
+                <w:numId w:val="1"/>
+              </w:numPr>
+              <w:rPr>
+                <w:rFonts w:ascii="Trebuchet MS" w:hAnsi="Trebuchet MS"/>
+              </w:rPr>
+            </w:pPr>
+            <w:r>
+              <w:rPr>
+                <w:rFonts w:ascii="Trebuchet MS" w:hAnsi="Trebuchet MS"/>
+              </w:rPr>
+              <w:t xml:space="preserve">El Cliente ingresa la fecha y hora de finalización del </w:t>
+            </w:r>
+            <w:r>
+              <w:rPr>
+                <w:rFonts w:ascii="Trebuchet MS" w:hAnsi="Trebuchet MS"/>
+              </w:rPr>
+              <w:t>subpedido</w:t>
+            </w:r>
+            <w:r>
+              <w:rPr>
+                <w:rFonts w:ascii="Trebuchet MS" w:hAnsi="Trebuchet MS"/>
+              </w:rPr>
+              <w:t>.</w:t>
+            </w:r>
+          </w:p>
+        </w:tc>
+      </w:tr>
+      <w:tr>
+        <w:trPr>
+          <w:cantSplit/>
+          <w:trHeight w:val="70"/>
+          <w:jc w:val="center"/>
+        </w:trPr>
+        <w:tc>
+          <w:tcPr>
+            <w:tcW w:w="8916" w:type="dxa"/>
+            <w:gridSpan w:val="3"/>
+          </w:tcPr>
+          <w:p>
+            <w:pPr>
+              <w:pStyle w:val="PlantillaCar"/>
+              <w:numPr>
+                <w:ilvl w:val="0"/>
+                <w:numId w:val="1"/>
+              </w:numPr>
+              <w:rPr>
+                <w:rFonts w:ascii="Trebuchet MS" w:hAnsi="Trebuchet MS"/>
+              </w:rPr>
+            </w:pPr>
+            <w:r>
+              <w:rPr>
+                <w:rFonts w:ascii="Trebuchet MS" w:hAnsi="Trebuchet MS"/>
+              </w:rPr>
+              <w:t xml:space="preserve">El </w:t>
+            </w:r>
+            <w:r>
+              <w:rPr>
+                <w:rFonts w:ascii="Trebuchet MS" w:hAnsi="Trebuchet MS"/>
+              </w:rPr>
+              <w:t>C</w:t>
+            </w:r>
+            <w:r>
+              <w:rPr>
+                <w:rFonts w:ascii="Trebuchet MS" w:hAnsi="Trebuchet MS"/>
+              </w:rPr>
+              <w:t xml:space="preserve">liente ingresa la cantidad de personas que asistirá al </w:t>
+            </w:r>
+            <w:r>
+              <w:rPr>
+                <w:rFonts w:ascii="Trebuchet MS" w:hAnsi="Trebuchet MS"/>
+              </w:rPr>
+              <w:t>subpedido</w:t>
+            </w:r>
+            <w:r>
+              <w:rPr>
+                <w:rFonts w:ascii="Trebuchet MS" w:hAnsi="Trebuchet MS"/>
+              </w:rPr>
+              <w:t>.</w:t>
+            </w:r>
+          </w:p>
+        </w:tc>
+      </w:tr>
+      <w:tr>
+        <w:trPr>
+          <w:cantSplit/>
+          <w:trHeight w:val="70"/>
+          <w:jc w:val="center"/>
+        </w:trPr>
+        <w:tc>
+          <w:tcPr>
+            <w:tcW w:w="8916" w:type="dxa"/>
+            <w:gridSpan w:val="3"/>
+          </w:tcPr>
+          <w:p>
+            <w:pPr>
+              <w:pStyle w:val="PlantillaCar"/>
+              <w:numPr>
+                <w:ilvl w:val="0"/>
+                <w:numId w:val="1"/>
+              </w:numPr>
+              <w:rPr>
+                <w:rFonts w:ascii="Trebuchet MS" w:hAnsi="Trebuchet MS"/>
+              </w:rPr>
+            </w:pPr>
+            <w:r>
+              <w:rPr>
+                <w:rFonts w:ascii="Trebuchet MS" w:hAnsi="Trebuchet MS"/>
+              </w:rPr>
+              <w:t xml:space="preserve">El Cliente </w:t>
+            </w:r>
+            <w:r>
+              <w:rPr>
+                <w:rFonts w:ascii="Trebuchet MS" w:hAnsi="Trebuchet MS"/>
+              </w:rPr>
+              <w:t>selecciona</w:t>
+            </w:r>
+            <w:r>
+              <w:rPr>
+                <w:rFonts w:ascii="Trebuchet MS" w:hAnsi="Trebuchet MS"/>
+              </w:rPr>
+              <w:t xml:space="preserve"> los productos que desea para ese subpedido.</w:t>
+            </w:r>
+          </w:p>
+        </w:tc>
+      </w:tr>
+      <w:tr>
+        <w:trPr>
+          <w:cantSplit/>
+          <w:trHeight w:val="70"/>
+          <w:jc w:val="center"/>
+        </w:trPr>
+        <w:tc>
+          <w:tcPr>
+            <w:tcW w:w="8916" w:type="dxa"/>
+            <w:gridSpan w:val="3"/>
+          </w:tcPr>
+          <w:p>
+            <w:pPr>
+              <w:pStyle w:val="PlantillaCar"/>
+              <w:numPr>
+                <w:ilvl w:val="0"/>
+                <w:numId w:val="1"/>
+              </w:numPr>
+              <w:rPr>
+                <w:rFonts w:ascii="Trebuchet MS" w:hAnsi="Trebuchet MS"/>
+              </w:rPr>
+            </w:pPr>
+            <w:r>
+              <w:rPr>
+                <w:rFonts w:ascii="Trebuchet MS" w:hAnsi="Trebuchet MS"/>
+              </w:rPr>
+              <w:t>El</w:t>
+            </w:r>
+            <w:r>
+              <w:rPr>
+                <w:rFonts w:ascii="Trebuchet MS" w:hAnsi="Trebuchet MS"/>
+              </w:rPr>
+              <w:t xml:space="preserve"> Cliente </w:t>
+            </w:r>
+            <w:r>
+              <w:rPr>
+                <w:rFonts w:ascii="Trebuchet MS" w:hAnsi="Trebuchet MS"/>
+              </w:rPr>
+              <w:t>ingresa</w:t>
             </w:r>
             <w:r>
               <w:rPr>
                 <w:rFonts w:ascii="Trebuchet MS" w:hAnsi="Trebuchet MS"/>
               </w:rPr>
               <w:t xml:space="preserve"> </w:t>
+            </w:r>
+            <w:r>
+              <w:rPr>
+                <w:rFonts w:ascii="Trebuchet MS" w:hAnsi="Trebuchet MS"/>
+              </w:rPr>
+              <w:t xml:space="preserve">la cantidad </w:t>
+            </w:r>
+            <w:r>
+              <w:rPr>
+                <w:rFonts w:ascii="Trebuchet MS" w:hAnsi="Trebuchet MS"/>
+              </w:rPr>
+              <w:t>de cada producto seleccionado</w:t>
+            </w:r>
+            <w:r>
+              <w:rPr>
+                <w:rFonts w:ascii="Trebuchet MS" w:hAnsi="Trebuchet MS"/>
+              </w:rPr>
+              <w:t>.</w:t>
+            </w:r>
+          </w:p>
+        </w:tc>
+      </w:tr>
+      <w:tr>
+        <w:trPr>
+          <w:cantSplit/>
+          <w:trHeight w:val="70"/>
+          <w:jc w:val="center"/>
+        </w:trPr>
+        <w:tc>
+          <w:tcPr>
+            <w:tcW w:w="8916" w:type="dxa"/>
+            <w:gridSpan w:val="3"/>
+          </w:tcPr>
+          <w:p>
+            <w:pPr>
+              <w:pStyle w:val="PlantillaCar"/>
+              <w:numPr>
+                <w:ilvl w:val="0"/>
+                <w:numId w:val="1"/>
+              </w:numPr>
+              <w:rPr>
+                <w:rFonts w:ascii="Trebuchet MS" w:hAnsi="Trebuchet MS"/>
+              </w:rPr>
+            </w:pPr>
+            <w:r>
+              <w:rPr>
+                <w:rFonts w:ascii="Trebuchet MS" w:hAnsi="Trebuchet MS"/>
+              </w:rPr>
+              <w:t>El sistema calcula el precio total de los productos seleccionados, acorde a su cantidad.</w:t>
+            </w:r>
+          </w:p>
+        </w:tc>
+      </w:tr>
+      <w:tr>
+        <w:trPr>
+          <w:cantSplit/>
+          <w:trHeight w:val="70"/>
+          <w:jc w:val="center"/>
+        </w:trPr>
+        <w:tc>
+          <w:tcPr>
+            <w:tcW w:w="8916" w:type="dxa"/>
+            <w:gridSpan w:val="3"/>
+          </w:tcPr>
+          <w:p>
+            <w:pPr>
+              <w:pStyle w:val="PlantillaCar"/>
+              <w:numPr>
+                <w:ilvl w:val="0"/>
+                <w:numId w:val="1"/>
+              </w:numPr>
+              <w:rPr>
+                <w:rFonts w:ascii="Trebuchet MS" w:hAnsi="Trebuchet MS"/>
+              </w:rPr>
+            </w:pPr>
+            <w:r>
+              <w:rPr>
+                <w:rFonts w:ascii="Trebuchet MS" w:hAnsi="Trebuchet MS"/>
+              </w:rPr>
+              <w:t>El sistema muestra por pantalla el precio total calculado.</w:t>
+            </w:r>
+          </w:p>
+        </w:tc>
+      </w:tr>
+      <w:tr>
+        <w:trPr>
+          <w:cantSplit/>
+          <w:trHeight w:val="70"/>
+          <w:jc w:val="center"/>
+        </w:trPr>
+        <w:tc>
+          <w:tcPr>
+            <w:tcW w:w="8916" w:type="dxa"/>
+            <w:gridSpan w:val="3"/>
+          </w:tcPr>
+          <w:p>
+            <w:pPr>
+              <w:pStyle w:val="PlantillaCar"/>
+              <w:numPr>
+                <w:ilvl w:val="0"/>
+                <w:numId w:val="1"/>
+              </w:numPr>
+              <w:rPr>
+                <w:rFonts w:ascii="Trebuchet MS" w:hAnsi="Trebuchet MS"/>
+              </w:rPr>
+            </w:pPr>
+            <w:r>
+              <w:rPr>
+                <w:rFonts w:ascii="Trebuchet MS" w:hAnsi="Trebuchet MS"/>
+              </w:rPr>
+              <w:t>El sistema verifica que la fecha y hora de inicio y finalización, cantidad de personas y cantidad de productos ingresados sean válidos.</w:t>
+            </w:r>
+          </w:p>
+        </w:tc>
+      </w:tr>
+      <w:tr>
+        <w:trPr>
+          <w:cantSplit/>
+          <w:trHeight w:val="70"/>
+          <w:jc w:val="center"/>
+        </w:trPr>
+        <w:tc>
+          <w:tcPr>
+            <w:tcW w:w="8916" w:type="dxa"/>
+            <w:gridSpan w:val="3"/>
+          </w:tcPr>
+          <w:p>
+            <w:pPr>
+              <w:pStyle w:val="PlantillaCar"/>
+              <w:numPr>
+                <w:ilvl w:val="0"/>
+                <w:numId w:val="1"/>
+              </w:numPr>
+              <w:rPr>
+                <w:rFonts w:ascii="Trebuchet MS" w:hAnsi="Trebuchet MS"/>
+              </w:rPr>
+            </w:pPr>
+            <w:r>
+              <w:rPr>
+                <w:rFonts w:ascii="Trebuchet MS" w:hAnsi="Trebuchet MS"/>
+              </w:rPr>
+              <w:t xml:space="preserve">El </w:t>
+            </w:r>
+            <w:r>
+              <w:rPr>
+                <w:rFonts w:ascii="Trebuchet MS" w:hAnsi="Trebuchet MS"/>
+              </w:rPr>
+              <w:t xml:space="preserve">Cliente </w:t>
+            </w:r>
+            <w:r>
+              <w:rPr>
+                <w:rFonts w:ascii="Trebuchet MS" w:hAnsi="Trebuchet MS"/>
+              </w:rPr>
+              <w:t xml:space="preserve">confirma </w:t>
+            </w:r>
+            <w:r>
+              <w:rPr>
+                <w:rFonts w:ascii="Trebuchet MS" w:hAnsi="Trebuchet MS"/>
+              </w:rPr>
+              <w:t xml:space="preserve">el </w:t>
+            </w:r>
+            <w:r>
+              <w:rPr>
+                <w:rFonts w:ascii="Trebuchet MS" w:hAnsi="Trebuchet MS"/>
+              </w:rPr>
+              <w:t>subpedido</w:t>
+            </w:r>
+            <w:r>
+              <w:rPr>
+                <w:rFonts w:ascii="Trebuchet MS" w:hAnsi="Trebuchet MS"/>
+              </w:rPr>
+              <w:t xml:space="preserve"> a través del botón de confirmación presente en la pantalla.</w:t>
+            </w:r>
+          </w:p>
+        </w:tc>
+      </w:tr>
+      <w:tr>
+        <w:trPr>
+          <w:cantSplit/>
+          <w:trHeight w:val="70"/>
+          <w:jc w:val="center"/>
+        </w:trPr>
+        <w:tc>
+          <w:tcPr>
+            <w:tcW w:w="8916" w:type="dxa"/>
+            <w:gridSpan w:val="3"/>
+          </w:tcPr>
+          <w:p>
+            <w:pPr>
+              <w:pStyle w:val="PlantillaCar"/>
+              <w:numPr>
+                <w:ilvl w:val="0"/>
+                <w:numId w:val="1"/>
+              </w:numPr>
+              <w:rPr>
+                <w:rFonts w:ascii="Trebuchet MS" w:hAnsi="Trebuchet MS"/>
+              </w:rPr>
+            </w:pPr>
+            <w:r>
+              <w:rPr>
+                <w:rFonts w:ascii="Trebuchet MS" w:hAnsi="Trebuchet MS"/>
+              </w:rPr>
+              <w:t>El sistema muestra por pantalla los subpedidos realizados</w:t>
+            </w:r>
+            <w:r>
+              <w:rPr>
+                <w:rFonts w:ascii="Trebuchet MS" w:hAnsi="Trebuchet MS"/>
+              </w:rPr>
+              <w:t xml:space="preserve">, el precio total </w:t>
+            </w:r>
+            <w:r>
+              <w:rPr>
+                <w:rFonts w:ascii="Trebuchet MS" w:hAnsi="Trebuchet MS"/>
+              </w:rPr>
+              <w:t>y un botón que permite crear nuevos subpedidos.</w:t>
+            </w:r>
+          </w:p>
+        </w:tc>
+      </w:tr>
+      <w:tr>
+        <w:trPr>
+          <w:cantSplit/>
+          <w:trHeight w:val="70"/>
+          <w:jc w:val="center"/>
+        </w:trPr>
+        <w:tc>
+          <w:tcPr>
+            <w:tcW w:w="8916" w:type="dxa"/>
+            <w:gridSpan w:val="3"/>
+          </w:tcPr>
+          <w:p>
+            <w:pPr>
+              <w:pStyle w:val="PlantillaCar"/>
+              <w:numPr>
+                <w:ilvl w:val="0"/>
+                <w:numId w:val="1"/>
+              </w:numPr>
+              <w:rPr>
+                <w:rFonts w:ascii="Trebuchet MS" w:hAnsi="Trebuchet MS"/>
+              </w:rPr>
+            </w:pPr>
+            <w:r>
+              <w:rPr>
+                <w:rFonts w:ascii="Trebuchet MS" w:hAnsi="Trebuchet MS"/>
+              </w:rPr>
+              <w:t>El Cliente confirma el pedido a través del botón de confirmación presente en la pantalla.</w:t>
+            </w:r>
+          </w:p>
+        </w:tc>
+      </w:tr>
+      <w:tr>
+        <w:trPr>
+          <w:cantSplit/>
+          <w:trHeight w:val="70"/>
+          <w:jc w:val="center"/>
+        </w:trPr>
+        <w:tc>
+          <w:tcPr>
+            <w:tcW w:w="8916" w:type="dxa"/>
+            <w:gridSpan w:val="3"/>
+          </w:tcPr>
+          <w:p>
+            <w:pPr>
+              <w:pStyle w:val="PlantillaCar"/>
+              <w:numPr>
+                <w:ilvl w:val="0"/>
+                <w:numId w:val="1"/>
+              </w:numPr>
+              <w:rPr>
+                <w:rFonts w:ascii="Trebuchet MS" w:hAnsi="Trebuchet MS"/>
+              </w:rPr>
+            </w:pPr>
+            <w:r>
+              <w:rPr>
+                <w:rFonts w:ascii="Trebuchet MS" w:hAnsi="Trebuchet MS"/>
+                <w:highlight w:val="yellow"/>
+              </w:rPr>
+              <w:t>El sistema registra el pedido con los siguientes datos: título del pedido, correo electrónico de contacto, nombre de persona responsable del pedido, y los datos de cada uno de los subpedidos generados, que incluyen para cada uno de ellos: título del subpedido, lugar de realización del subpedido, fecha y hora de inicio y final del subpedido, cantidad de personas a asistir, productos seleccionados y su cantidad.</w:t>
             </w:r>
           </w:p>
         </w:tc>
@@ -779,26 +1460,20 @@
             <w:pPr>
               <w:pStyle w:val="PlantillaCar"/>
               <w:rPr>
-                <w:rFonts w:ascii="Trebuchet MS" w:hAnsi="Trebuchet MS" w:cs="Arial"/>
-              </w:rPr>
-            </w:pPr>
-            <w:r>
-              <w:rPr>
-                <w:rFonts w:ascii="Trebuchet MS" w:hAnsi="Trebuchet MS" w:cs="Arial"/>
-              </w:rPr>
-              <w:t xml:space="preserve">A1: El cliente ingresa el título de pedido en la barra de </w:t>
-            </w:r>
-            <w:r>
-              <w:rPr>
-                <w:rFonts w:ascii="Trebuchet MS" w:hAnsi="Trebuchet MS" w:cs="Arial"/>
-              </w:rPr>
-              <w:t>búsqueda</w:t>
-            </w:r>
-            <w:r>
-              <w:rPr>
-                <w:rFonts w:ascii="Trebuchet MS" w:hAnsi="Trebuchet MS" w:cs="Arial"/>
-              </w:rPr>
-              <w:t xml:space="preserve">, por lo que el sistema no consultará todos los pedidos asociados a Cliente, sino solo aquellos que coincidan con el criterio buscado. </w:t>
+                <w:rFonts w:ascii="Trebuchet MS" w:hAnsi="Trebuchet MS"/>
+              </w:rPr>
+            </w:pPr>
+            <w:r>
+              <w:rPr>
+                <w:rFonts w:ascii="Trebuchet MS" w:hAnsi="Trebuchet MS" w:cs="Arial"/>
+              </w:rPr>
+              <w:t xml:space="preserve">A1: </w:t>
+            </w:r>
+            <w:r>
+              <w:rPr>
+                <w:rFonts w:ascii="Trebuchet MS" w:hAnsi="Trebuchet MS"/>
+              </w:rPr>
+              <w:t>El sistema notifica que los datos ingresados por el cliente en la pantalla de pedidos no tienen el formato correcto.</w:t>
             </w:r>
           </w:p>
           <w:p>
@@ -810,9 +1485,88 @@
             </w:pPr>
             <w:r>
               <w:rPr>
-                <w:rFonts w:ascii="Trebuchet MS" w:hAnsi="Trebuchet MS" w:cs="Arial"/>
-              </w:rPr>
-              <w:t xml:space="preserve">A2: El cliente ingresa un título de pedido en la barra de búsqueda, pero éste no puede encontrarse. </w:t>
+                <w:rFonts w:ascii="Trebuchet MS" w:hAnsi="Trebuchet MS"/>
+              </w:rPr>
+              <w:t>A2: El sistema notifica que los datos ingresados por el cliente en la pantalla de subpedidos no tienen el formato correcto.</w:t>
+            </w:r>
+          </w:p>
+          <w:p>
+            <w:pPr>
+              <w:pStyle w:val="PlantillaCar"/>
+              <w:rPr>
+                <w:rFonts w:ascii="Trebuchet MS" w:hAnsi="Trebuchet MS" w:cs="Arial"/>
+              </w:rPr>
+            </w:pPr>
+            <w:r>
+              <w:rPr>
+                <w:rFonts w:ascii="Trebuchet MS" w:hAnsi="Trebuchet MS" w:cs="Arial"/>
+              </w:rPr>
+              <w:t>A3</w:t>
+            </w:r>
+            <w:r>
+              <w:rPr>
+                <w:rFonts w:ascii="Trebuchet MS" w:hAnsi="Trebuchet MS" w:cs="Arial"/>
+              </w:rPr>
+              <w:t>: El cliente cancela el registro de un subpedido a través del botón de cancelación presente en la pantalla de subpedido.</w:t>
+            </w:r>
+          </w:p>
+          <w:p>
+            <w:pPr>
+              <w:pStyle w:val="PlantillaCar"/>
+              <w:rPr>
+                <w:rFonts w:ascii="Trebuchet MS" w:hAnsi="Trebuchet MS" w:cs="Arial"/>
+              </w:rPr>
+            </w:pPr>
+            <w:r>
+              <w:rPr>
+                <w:rFonts w:ascii="Trebuchet MS" w:hAnsi="Trebuchet MS" w:cs="Arial"/>
+              </w:rPr>
+              <w:t>A</w:t>
+            </w:r>
+            <w:r>
+              <w:rPr>
+                <w:rFonts w:ascii="Trebuchet MS" w:hAnsi="Trebuchet MS" w:cs="Arial"/>
+              </w:rPr>
+              <w:t>4</w:t>
+            </w:r>
+            <w:r>
+              <w:rPr>
+                <w:rFonts w:ascii="Trebuchet MS" w:hAnsi="Trebuchet MS" w:cs="Arial"/>
+              </w:rPr>
+              <w:t>: El cliente cancela el registro de un pedido a través del botón de cancelación presente en la pantalla de pedido</w:t>
+            </w:r>
+            <w:r>
+              <w:rPr>
+                <w:rFonts w:ascii="Trebuchet MS" w:hAnsi="Trebuchet MS" w:cs="Arial"/>
+              </w:rPr>
+              <w:t>.</w:t>
+            </w:r>
+            <w:r>
+              <w:rPr>
+                <w:rFonts w:ascii="Trebuchet MS" w:hAnsi="Trebuchet MS" w:cs="Arial"/>
+              </w:rPr>
+              <w:t xml:space="preserve"> </w:t>
+            </w:r>
+          </w:p>
+          <w:p>
+            <w:pPr>
+              <w:pStyle w:val="PlantillaCar"/>
+              <w:rPr>
+                <w:rFonts w:ascii="Trebuchet MS" w:hAnsi="Trebuchet MS" w:cs="Arial"/>
+              </w:rPr>
+            </w:pPr>
+            <w:r>
+              <w:rPr>
+                <w:rFonts w:ascii="Trebuchet MS" w:hAnsi="Trebuchet MS"/>
+              </w:rPr>
+              <w:lastRenderedPageBreak/>
+              <w:t>A5: El cliente genera un nuevo subpedido, volviendo así a repetir el flujo a partir del paso 7.</w:t>
+            </w:r>
+            <w:r>
+              <w:rPr>
+                <w:rFonts w:ascii="Trebuchet MS" w:hAnsi="Trebuchet MS" w:cs="Arial"/>
+              </w:rPr>
+              <w:t xml:space="preserve">    </w:t>
             </w:r>
           </w:p>
         </w:tc>
@@ -839,14 +1593,47 @@
               <w:rPr>
                 <w:rFonts w:ascii="Trebuchet MS" w:hAnsi="Trebuchet MS" w:cs="Arial"/>
                 <w:b/>
-              </w:rPr>
-              <w:t>Post-Condición de Éxito</w:t>
-            </w:r>
-            <w:r>
+                <w:u w:val="single"/>
+              </w:rPr>
+              <w:lastRenderedPageBreak/>
+              <w:t>Post-Condici</w:t>
+            </w:r>
+            <w:r>
+              <w:rPr>
+                <w:rFonts w:ascii="Trebuchet MS" w:hAnsi="Trebuchet MS" w:cs="Arial"/>
+                <w:b/>
+                <w:u w:val="single"/>
+              </w:rPr>
+              <w:t>ón</w:t>
+            </w:r>
+            <w:r>
+              <w:rPr>
+                <w:rFonts w:ascii="Trebuchet MS" w:hAnsi="Trebuchet MS" w:cs="Arial"/>
+                <w:b/>
+                <w:u w:val="single"/>
+              </w:rPr>
+              <w:t xml:space="preserve"> de Éxito</w:t>
+            </w:r>
+            <w:r>
+              <w:rPr>
+                <w:rFonts w:ascii="Trebuchet MS" w:hAnsi="Trebuchet MS" w:cs="Arial"/>
+                <w:b/>
+              </w:rPr>
               <w:t xml:space="preserve">: </w:t>
             </w:r>
             <w:r>
-              <w:t>Cliente es capaz de visualizar exitosamente sus pedidos registrados.</w:t>
+              <w:rPr>
+                <w:rFonts w:ascii="Trebuchet MS" w:hAnsi="Trebuchet MS" w:cs="Arial"/>
+                <w:bCs/>
+              </w:rPr>
+              <w:t xml:space="preserve">Se registra el </w:t>
+            </w:r>
+            <w:r>
+              <w:rPr>
+                <w:rFonts w:ascii="Trebuchet MS" w:hAnsi="Trebuchet MS" w:cs="Arial"/>
+                <w:bCs/>
+              </w:rPr>
+              <w:t>pedido de servicio de catering solicitado.</w:t>
             </w:r>
           </w:p>
           <w:p>
@@ -854,29 +1641,62 @@
               <w:pStyle w:val="PlantillaCar"/>
               <w:rPr>
                 <w:rFonts w:ascii="Trebuchet MS" w:hAnsi="Trebuchet MS" w:cs="Arial"/>
+                <w:bCs/>
+              </w:rPr>
+            </w:pPr>
+            <w:r>
+              <w:rPr>
+                <w:rFonts w:ascii="Trebuchet MS" w:hAnsi="Trebuchet MS" w:cs="Arial"/>
                 <w:b/>
-              </w:rPr>
-            </w:pPr>
+                <w:u w:val="single"/>
+              </w:rPr>
+              <w:t>Post</w:t>
+            </w:r>
             <w:r>
               <w:rPr>
                 <w:rFonts w:ascii="Trebuchet MS" w:hAnsi="Trebuchet MS" w:cs="Arial"/>
                 <w:b/>
-              </w:rPr>
-              <w:t>Post-Condición de Fracaso</w:t>
+                <w:u w:val="single"/>
+              </w:rPr>
+              <w:t>-</w:t>
+            </w:r>
+            <w:r>
+              <w:rPr>
+                <w:rFonts w:ascii="Trebuchet MS" w:hAnsi="Trebuchet MS" w:cs="Arial"/>
+                <w:b/>
+                <w:u w:val="single"/>
+              </w:rPr>
+              <w:t xml:space="preserve">Condición </w:t>
+            </w:r>
+            <w:r>
+              <w:rPr>
+                <w:rFonts w:ascii="Trebuchet MS" w:hAnsi="Trebuchet MS" w:cs="Arial"/>
+                <w:b/>
+                <w:u w:val="single"/>
+              </w:rPr>
+              <w:t xml:space="preserve">de </w:t>
+            </w:r>
+            <w:r>
+              <w:rPr>
+                <w:rFonts w:ascii="Trebuchet MS" w:hAnsi="Trebuchet MS" w:cs="Arial"/>
+                <w:b/>
+                <w:u w:val="single"/>
+              </w:rPr>
+              <w:t>Fracaso</w:t>
+            </w:r>
+            <w:r>
+              <w:rPr>
+                <w:rFonts w:ascii="Trebuchet MS" w:hAnsi="Trebuchet MS" w:cs="Arial"/>
+                <w:b/>
+              </w:rPr>
+              <w:t>:</w:t>
             </w:r>
             <w:r>
               <w:rPr>
                 <w:rFonts w:ascii="Trebuchet MS" w:hAnsi="Trebuchet MS" w:cs="Arial"/>
                 <w:bCs/>
               </w:rPr>
-              <w:t>:</w:t>
-            </w:r>
-            <w:r>
-              <w:rPr>
-                <w:rFonts w:ascii="Trebuchet MS" w:hAnsi="Trebuchet MS" w:cs="Arial"/>
-                <w:bCs/>
-              </w:rPr>
-              <w:t xml:space="preserve"> No es posible conseguir la información de los pedidos registrados por Cliente. </w:t>
+              <w:t xml:space="preserve"> No se registra el pedido de servicio de catering solicitado.</w:t>
             </w:r>
           </w:p>
         </w:tc>
@@ -904,93 +1724,95 @@
                 <w:rFonts w:ascii="Trebuchet MS" w:hAnsi="Trebuchet MS" w:cs="Arial"/>
                 <w:b/>
               </w:rPr>
-              <w:t>Observaciones</w:t>
-            </w:r>
-            <w:r>
-              <w:rPr>
-                <w:rFonts w:ascii="Trebuchet MS" w:hAnsi="Trebuchet MS" w:cs="Arial"/>
-                <w:bCs/>
-              </w:rPr>
-              <w:t xml:space="preserve">: </w:t>
-            </w:r>
-            <w:r>
-              <w:rPr>
-                <w:rFonts w:ascii="Trebuchet MS" w:hAnsi="Trebuchet MS" w:cs="Arial"/>
-                <w:bCs/>
-              </w:rPr>
-              <w:t>-</w:t>
-            </w:r>
-          </w:p>
-        </w:tc>
-      </w:tr>
-      <w:tr>
-        <w:trPr>
-          <w:trHeight w:val="158"/>
-          <w:jc w:val="center"/>
-        </w:trPr>
-        <w:tc>
-          <w:tcPr>
-            <w:tcW w:w="8916" w:type="dxa"/>
-            <w:gridSpan w:val="3"/>
-          </w:tcPr>
-          <w:p>
-            <w:pPr>
-              <w:pStyle w:val="PlantillaCar"/>
-              <w:rPr>
-                <w:rFonts w:ascii="Trebuchet MS" w:hAnsi="Trebuchet MS" w:cs="Arial"/>
-                <w:b/>
-              </w:rPr>
-            </w:pPr>
-            <w:r>
-              <w:rPr>
-                <w:rFonts w:ascii="Trebuchet MS" w:hAnsi="Trebuchet MS" w:cs="Arial"/>
-                <w:b/>
-              </w:rPr>
-              <w:t>Historial de versiones</w:t>
-            </w:r>
-            <w:r>
-              <w:rPr>
-                <w:rFonts w:ascii="Trebuchet MS" w:hAnsi="Trebuchet MS" w:cs="Arial"/>
-                <w:bCs/>
-              </w:rPr>
-              <w:t>:</w:t>
-            </w:r>
-          </w:p>
-          <w:p>
-            <w:pPr>
-              <w:pStyle w:val="PlantillaCar"/>
-              <w:rPr>
-                <w:rFonts w:ascii="Trebuchet MS" w:hAnsi="Trebuchet MS" w:cs="Arial"/>
-                <w:bCs/>
-              </w:rPr>
-            </w:pPr>
-            <w:r>
-              <w:rPr>
-                <w:rFonts w:ascii="Trebuchet MS" w:hAnsi="Trebuchet MS" w:cs="Arial"/>
-                <w:bCs/>
-              </w:rPr>
-              <w:t xml:space="preserve">1.0 </w:t>
-            </w:r>
-            <w:r>
-              <w:rPr>
-                <w:rFonts w:ascii="Trebuchet MS" w:hAnsi="Trebuchet MS" w:cs="Arial"/>
-                <w:bCs/>
-              </w:rPr>
-              <w:t>–</w:t>
-            </w:r>
-            <w:r>
-              <w:rPr>
-                <w:rFonts w:ascii="Trebuchet MS" w:hAnsi="Trebuchet MS" w:cs="Arial"/>
-                <w:bCs/>
-              </w:rPr>
-              <w:t xml:space="preserve"> </w:t>
-            </w:r>
-            <w:r>
-              <w:rPr>
-                <w:rFonts w:ascii="Trebuchet MS" w:hAnsi="Trebuchet MS" w:cs="Arial"/>
-                <w:bCs/>
-              </w:rPr>
-              <w:t>17/09/2023 – Grupo B TPI</w:t>
+              <w:t xml:space="preserve">Observaciones: </w:t>
+            </w:r>
+          </w:p>
+          <w:p>
+            <w:pPr>
+              <w:pStyle w:val="Plantilla"/>
+              <w:rPr>
+                <w:rFonts w:ascii="Trebuchet MS" w:hAnsi="Trebuchet MS"/>
+              </w:rPr>
+            </w:pPr>
+          </w:p>
+          <w:p>
+            <w:pPr>
+              <w:pStyle w:val="Plantilla"/>
+              <w:rPr>
+                <w:rFonts w:ascii="Trebuchet MS" w:hAnsi="Trebuchet MS" w:cs="Arial"/>
+              </w:rPr>
+            </w:pPr>
+            <w:r>
+              <w:rPr>
+                <w:rFonts w:ascii="Trebuchet MS" w:hAnsi="Trebuchet MS"/>
+              </w:rPr>
+              <w:t xml:space="preserve">Se entiende por subpedido </w:t>
+            </w:r>
+            <w:r>
+              <w:rPr>
+                <w:rFonts w:ascii="Trebuchet MS" w:hAnsi="Trebuchet MS" w:cs="Arial"/>
+              </w:rPr>
+              <w:t xml:space="preserve">a una fracción del pedido total, con sus características propias e independientes del resto de subpedidos; es decir su propia fecha de inicio y fin, lugar de realización y selección de productos. El conjunto de subpedidos forman el pedido total, que es el que el sistema registra. </w:t>
+            </w:r>
+          </w:p>
+          <w:p>
+            <w:pPr>
+              <w:pStyle w:val="Plantilla"/>
+              <w:numPr>
+                <w:ilvl w:val="0"/>
+                <w:numId w:val="9"/>
+              </w:numPr>
+              <w:rPr>
+                <w:rFonts w:ascii="Trebuchet MS" w:hAnsi="Trebuchet MS"/>
+              </w:rPr>
+            </w:pPr>
+            <w:r>
+              <w:rPr>
+                <w:rFonts w:ascii="Trebuchet MS" w:hAnsi="Trebuchet MS" w:cs="Arial"/>
+              </w:rPr>
+              <w:t>Supongamos que tenemos un evento de 2 días, el pedido referente al primer día será su propio subpe</w:t>
+            </w:r>
+            <w:r>
+              <w:rPr>
+                <w:rFonts w:ascii="Trebuchet MS" w:hAnsi="Trebuchet MS" w:cs="Arial"/>
+              </w:rPr>
+              <w:t>dido</w:t>
+            </w:r>
+            <w:r>
+              <w:rPr>
+                <w:rFonts w:ascii="Trebuchet MS" w:hAnsi="Trebuchet MS" w:cs="Arial"/>
+              </w:rPr>
+              <w:t>, mientras que el pedido referente al segundo día será su propio subpedido.</w:t>
+            </w:r>
+          </w:p>
+          <w:p>
+            <w:pPr>
+              <w:pStyle w:val="Plantilla"/>
+              <w:numPr>
+                <w:ilvl w:val="0"/>
+                <w:numId w:val="9"/>
+              </w:numPr>
+              <w:rPr>
+                <w:rFonts w:ascii="Trebuchet MS" w:hAnsi="Trebuchet MS"/>
+              </w:rPr>
+            </w:pPr>
+            <w:r>
+              <w:rPr>
+                <w:rFonts w:ascii="Trebuchet MS" w:hAnsi="Trebuchet MS" w:cs="Arial"/>
+              </w:rPr>
+              <w:t xml:space="preserve">Un evento de un solo día también puede estar formado por subpedidos, que pueden dividirse por horas. Por </w:t>
+            </w:r>
+            <w:r>
+              <w:rPr>
+                <w:rFonts w:ascii="Trebuchet MS" w:hAnsi="Trebuchet MS" w:cs="Arial"/>
+              </w:rPr>
+              <w:t>ejemplo,</w:t>
+            </w:r>
+            <w:r>
+              <w:rPr>
+                <w:rFonts w:ascii="Trebuchet MS" w:hAnsi="Trebuchet MS" w:cs="Arial"/>
+              </w:rPr>
+              <w:t xml:space="preserve"> un subpedido será desde las 9 am hasta las 11 am mientras que otro subpedido será desde las 13 pm hasta las 16 pm.</w:t>
             </w:r>
           </w:p>
         </w:tc>
@@ -1676,6 +2498,184 @@
     </w:lvl>
   </w:abstractNum>
   <w:abstractNum w:abstractNumId="4" w15:restartNumberingAfterBreak="0">
+    <w:nsid w:val="27133210"/>
+    <w:multiLevelType w:val="hybridMultilevel"/>
+    <w:tmpl w:val="79D679CC"/>
+    <w:lvl w:ilvl="0" w:tplc="04090019">
+      <w:start w:val="1"/>
+      <w:numFmt w:val="lowerLetter"/>
+      <w:lvlText w:val="%1."/>
+      <w:lvlJc w:val="left"/>
+      <w:pPr>
+        <w:ind w:left="720" w:hanging="360"/>
+      </w:pPr>
+      <w:rPr>
+        <w:rFonts w:hint="default"/>
+      </w:rPr>
+    </w:lvl>
+    <w:lvl w:ilvl="1" w:tplc="04090019" w:tentative="1">
+      <w:start w:val="1"/>
+      <w:numFmt w:val="lowerLetter"/>
+      <w:lvlText w:val="%2."/>
+      <w:lvlJc w:val="left"/>
+      <w:pPr>
+        <w:ind w:left="1440" w:hanging="360"/>
+      </w:pPr>
+    </w:lvl>
+    <w:lvl w:ilvl="2" w:tplc="0409001B" w:tentative="1">
+      <w:start w:val="1"/>
+      <w:numFmt w:val="lowerRoman"/>
+      <w:lvlText w:val="%3."/>
+      <w:lvlJc w:val="right"/>
+      <w:pPr>
+        <w:ind w:left="2160" w:hanging="180"/>
+      </w:pPr>
+    </w:lvl>
+    <w:lvl w:ilvl="3" w:tplc="0409000F" w:tentative="1">
+      <w:start w:val="1"/>
+      <w:numFmt w:val="decimal"/>
+      <w:lvlText w:val="%4."/>
+      <w:lvlJc w:val="left"/>
+      <w:pPr>
+        <w:ind w:left="2880" w:hanging="360"/>
+      </w:pPr>
+    </w:lvl>
+    <w:lvl w:ilvl="4" w:tplc="04090019" w:tentative="1">
+      <w:start w:val="1"/>
+      <w:numFmt w:val="lowerLetter"/>
+      <w:lvlText w:val="%5."/>
+      <w:lvlJc w:val="left"/>
+      <w:pPr>
+        <w:ind w:left="3600" w:hanging="360"/>
+      </w:pPr>
+    </w:lvl>
+    <w:lvl w:ilvl="5" w:tplc="0409001B" w:tentative="1">
+      <w:start w:val="1"/>
+      <w:numFmt w:val="lowerRoman"/>
+      <w:lvlText w:val="%6."/>
+      <w:lvlJc w:val="right"/>
+      <w:pPr>
+        <w:ind w:left="4320" w:hanging="180"/>
+      </w:pPr>
+    </w:lvl>
+    <w:lvl w:ilvl="6" w:tplc="0409000F" w:tentative="1">
+      <w:start w:val="1"/>
+      <w:numFmt w:val="decimal"/>
+      <w:lvlText w:val="%7."/>
+      <w:lvlJc w:val="left"/>
+      <w:pPr>
+        <w:ind w:left="5040" w:hanging="360"/>
+      </w:pPr>
+    </w:lvl>
+    <w:lvl w:ilvl="7" w:tplc="04090019" w:tentative="1">
+      <w:start w:val="1"/>
+      <w:numFmt w:val="lowerLetter"/>
+      <w:lvlText w:val="%8."/>
+      <w:lvlJc w:val="left"/>
+      <w:pPr>
+        <w:ind w:left="5760" w:hanging="360"/>
+      </w:pPr>
+    </w:lvl>
+    <w:lvl w:ilvl="8" w:tplc="0409001B" w:tentative="1">
+      <w:start w:val="1"/>
+      <w:numFmt w:val="lowerRoman"/>
+      <w:lvlText w:val="%9."/>
+      <w:lvlJc w:val="right"/>
+      <w:pPr>
+        <w:ind w:left="6480" w:hanging="180"/>
+      </w:pPr>
+    </w:lvl>
+  </w:abstractNum>
+  <w:abstractNum w:abstractNumId="5" w15:restartNumberingAfterBreak="0">
+    <w:nsid w:val="30392E11"/>
+    <w:multiLevelType w:val="hybridMultilevel"/>
+    <w:tmpl w:val="21C00DD6"/>
+    <w:lvl w:ilvl="0" w:tplc="0409000F">
+      <w:start w:val="1"/>
+      <w:numFmt w:val="decimal"/>
+      <w:lvlText w:val="%1."/>
+      <w:lvlJc w:val="left"/>
+      <w:pPr>
+        <w:ind w:left="720" w:hanging="360"/>
+      </w:pPr>
+      <w:rPr>
+        <w:rFonts w:hint="default"/>
+      </w:rPr>
+    </w:lvl>
+    <w:lvl w:ilvl="1" w:tplc="04090019" w:tentative="1">
+      <w:start w:val="1"/>
+      <w:numFmt w:val="lowerLetter"/>
+      <w:lvlText w:val="%2."/>
+      <w:lvlJc w:val="left"/>
+      <w:pPr>
+        <w:ind w:left="1440" w:hanging="360"/>
+      </w:pPr>
+    </w:lvl>
+    <w:lvl w:ilvl="2" w:tplc="0409001B" w:tentative="1">
+      <w:start w:val="1"/>
+      <w:numFmt w:val="lowerRoman"/>
+      <w:lvlText w:val="%3."/>
+      <w:lvlJc w:val="right"/>
+      <w:pPr>
+        <w:ind w:left="2160" w:hanging="180"/>
+      </w:pPr>
+    </w:lvl>
+    <w:lvl w:ilvl="3" w:tplc="0409000F" w:tentative="1">
+      <w:start w:val="1"/>
+      <w:numFmt w:val="decimal"/>
+      <w:lvlText w:val="%4."/>
+      <w:lvlJc w:val="left"/>
+      <w:pPr>
+        <w:ind w:left="2880" w:hanging="360"/>
+      </w:pPr>
+    </w:lvl>
+    <w:lvl w:ilvl="4" w:tplc="04090019" w:tentative="1">
+      <w:start w:val="1"/>
+      <w:numFmt w:val="lowerLetter"/>
+      <w:lvlText w:val="%5."/>
+      <w:lvlJc w:val="left"/>
+      <w:pPr>
+        <w:ind w:left="3600" w:hanging="360"/>
+      </w:pPr>
+    </w:lvl>
+    <w:lvl w:ilvl="5" w:tplc="0409001B" w:tentative="1">
+      <w:start w:val="1"/>
+      <w:numFmt w:val="lowerRoman"/>
+      <w:lvlText w:val="%6."/>
+      <w:lvlJc w:val="right"/>
+      <w:pPr>
+        <w:ind w:left="4320" w:hanging="180"/>
+      </w:pPr>
+    </w:lvl>
+    <w:lvl w:ilvl="6" w:tplc="0409000F" w:tentative="1">
+      <w:start w:val="1"/>
+      <w:numFmt w:val="decimal"/>
+      <w:lvlText w:val="%7."/>
+      <w:lvlJc w:val="left"/>
+      <w:pPr>
+        <w:ind w:left="5040" w:hanging="360"/>
+      </w:pPr>
+    </w:lvl>
+    <w:lvl w:ilvl="7" w:tplc="04090019" w:tentative="1">
+      <w:start w:val="1"/>
+      <w:numFmt w:val="lowerLetter"/>
+      <w:lvlText w:val="%8."/>
+      <w:lvlJc w:val="left"/>
+      <w:pPr>
+        <w:ind w:left="5760" w:hanging="360"/>
+      </w:pPr>
+    </w:lvl>
+    <w:lvl w:ilvl="8" w:tplc="0409001B" w:tentative="1">
+      <w:start w:val="1"/>
+      <w:numFmt w:val="lowerRoman"/>
+      <w:lvlText w:val="%9."/>
+      <w:lvlJc w:val="right"/>
+      <w:pPr>
+        <w:ind w:left="6480" w:hanging="180"/>
+      </w:pPr>
+    </w:lvl>
+  </w:abstractNum>
+  <w:abstractNum w:abstractNumId="6" w15:restartNumberingAfterBreak="0">
     <w:nsid w:val="30C51F3C"/>
     <w:multiLevelType w:val="hybridMultilevel"/>
     <w:tmpl w:val="FA32D1AC"/>
@@ -1815,7 +2815,7 @@
       </w:rPr>
     </w:lvl>
   </w:abstractNum>
-  <w:abstractNum w:abstractNumId="5" w15:restartNumberingAfterBreak="0">
+  <w:abstractNum w:abstractNumId="7" w15:restartNumberingAfterBreak="0">
     <w:nsid w:val="33C832EC"/>
     <w:multiLevelType w:val="hybridMultilevel"/>
     <w:tmpl w:val="F78C6B8A"/>
@@ -1904,7 +2904,7 @@
       </w:pPr>
     </w:lvl>
   </w:abstractNum>
-  <w:abstractNum w:abstractNumId="6" w15:restartNumberingAfterBreak="0">
+  <w:abstractNum w:abstractNumId="8" w15:restartNumberingAfterBreak="0">
     <w:nsid w:val="4F4C58FC"/>
     <w:multiLevelType w:val="hybridMultilevel"/>
     <w:tmpl w:val="EF5C5338"/>
@@ -1993,7 +2993,119 @@
       </w:pPr>
     </w:lvl>
   </w:abstractNum>
-  <w:abstractNum w:abstractNumId="7" w15:restartNumberingAfterBreak="0">
+  <w:abstractNum w:abstractNumId="9" w15:restartNumberingAfterBreak="0">
+    <w:nsid w:val="57F80E82"/>
+    <w:multiLevelType w:val="hybridMultilevel"/>
+    <w:tmpl w:val="F50462EA"/>
+    <w:lvl w:ilvl="0" w:tplc="00866A64">
+      <w:numFmt w:val="bullet"/>
+      <w:lvlText w:val=""/>
+      <w:lvlJc w:val="left"/>
+      <w:pPr>
+        <w:ind w:left="720" w:hanging="360"/>
+      </w:pPr>
+      <w:rPr>
+        <w:rFonts w:ascii="Symbol" w:eastAsia="Times New Roman" w:hAnsi="Symbol" w:cs="Arial" w:hint="default"/>
+      </w:rPr>
+    </w:lvl>
+    <w:lvl w:ilvl="1" w:tplc="04090003" w:tentative="1">
+      <w:start w:val="1"/>
+      <w:numFmt w:val="bullet"/>
+      <w:lvlText w:val="o"/>
+      <w:lvlJc w:val="left"/>
+      <w:pPr>
+        <w:ind w:left="1440" w:hanging="360"/>
+      </w:pPr>
+      <w:rPr>
+        <w:rFonts w:ascii="Courier New" w:hAnsi="Courier New" w:cs="Courier New" w:hint="default"/>
+      </w:rPr>
+    </w:lvl>
+    <w:lvl w:ilvl="2" w:tplc="04090005" w:tentative="1">
+      <w:start w:val="1"/>
+      <w:numFmt w:val="bullet"/>
+      <w:lvlText w:val=""/>
+      <w:lvlJc w:val="left"/>
+      <w:pPr>
+        <w:ind w:left="2160" w:hanging="360"/>
+      </w:pPr>
+      <w:rPr>
+        <w:rFonts w:ascii="Wingdings" w:hAnsi="Wingdings" w:hint="default"/>
+      </w:rPr>
+    </w:lvl>
+    <w:lvl w:ilvl="3" w:tplc="04090001" w:tentative="1">
+      <w:start w:val="1"/>
+      <w:numFmt w:val="bullet"/>
+      <w:lvlText w:val=""/>
+      <w:lvlJc w:val="left"/>
+      <w:pPr>
+        <w:ind w:left="2880" w:hanging="360"/>
+      </w:pPr>
+      <w:rPr>
+        <w:rFonts w:ascii="Symbol" w:hAnsi="Symbol" w:hint="default"/>
+      </w:rPr>
+    </w:lvl>
+    <w:lvl w:ilvl="4" w:tplc="04090003" w:tentative="1">
+      <w:start w:val="1"/>
+      <w:numFmt w:val="bullet"/>
+      <w:lvlText w:val="o"/>
+      <w:lvlJc w:val="left"/>
+      <w:pPr>
+        <w:ind w:left="3600" w:hanging="360"/>
+      </w:pPr>
+      <w:rPr>
+        <w:rFonts w:ascii="Courier New" w:hAnsi="Courier New" w:cs="Courier New" w:hint="default"/>
+      </w:rPr>
+    </w:lvl>
+    <w:lvl w:ilvl="5" w:tplc="04090005" w:tentative="1">
+      <w:start w:val="1"/>
+      <w:numFmt w:val="bullet"/>
+      <w:lvlText w:val=""/>
+      <w:lvlJc w:val="left"/>
+      <w:pPr>
+        <w:ind w:left="4320" w:hanging="360"/>
+      </w:pPr>
+      <w:rPr>
+        <w:rFonts w:ascii="Wingdings" w:hAnsi="Wingdings" w:hint="default"/>
+      </w:rPr>
+    </w:lvl>
+    <w:lvl w:ilvl="6" w:tplc="04090001" w:tentative="1">
+      <w:start w:val="1"/>
+      <w:numFmt w:val="bullet"/>
+      <w:lvlText w:val=""/>
+      <w:lvlJc w:val="left"/>
+      <w:pPr>
+        <w:ind w:left="5040" w:hanging="360"/>
+      </w:pPr>
+      <w:rPr>
+        <w:rFonts w:ascii="Symbol" w:hAnsi="Symbol" w:hint="default"/>
+      </w:rPr>
+    </w:lvl>
+    <w:lvl w:ilvl="7" w:tplc="04090003" w:tentative="1">
+      <w:start w:val="1"/>
+      <w:numFmt w:val="bullet"/>
+      <w:lvlText w:val="o"/>
+      <w:lvlJc w:val="left"/>
+      <w:pPr>
+        <w:ind w:left="5760" w:hanging="360"/>
+      </w:pPr>
+      <w:rPr>
+        <w:rFonts w:ascii="Courier New" w:hAnsi="Courier New" w:cs="Courier New" w:hint="default"/>
+      </w:rPr>
+    </w:lvl>
+    <w:lvl w:ilvl="8" w:tplc="04090005" w:tentative="1">
+      <w:start w:val="1"/>
+      <w:numFmt w:val="bullet"/>
+      <w:lvlText w:val=""/>
+      <w:lvlJc w:val="left"/>
+      <w:pPr>
+        <w:ind w:left="6480" w:hanging="360"/>
+      </w:pPr>
+      <w:rPr>
+        <w:rFonts w:ascii="Wingdings" w:hAnsi="Wingdings" w:hint="default"/>
+      </w:rPr>
+    </w:lvl>
+  </w:abstractNum>
+  <w:abstractNum w:abstractNumId="10" w15:restartNumberingAfterBreak="0">
     <w:nsid w:val="67F91516"/>
     <w:multiLevelType w:val="multilevel"/>
     <w:tmpl w:val="3D0074C6"/>
@@ -2142,29 +3254,38 @@
       </w:rPr>
     </w:lvl>
   </w:abstractNum>
-  <w:num w:numId="1" w16cid:durableId="204147914">
+  <w:num w:numId="1" w16cid:durableId="861362898">
     <w:abstractNumId w:val="2"/>
   </w:num>
-  <w:num w:numId="2" w16cid:durableId="713039394">
+  <w:num w:numId="2" w16cid:durableId="1286691783">
     <w:abstractNumId w:val="3"/>
   </w:num>
-  <w:num w:numId="3" w16cid:durableId="186676394">
+  <w:num w:numId="3" w16cid:durableId="329646442">
+    <w:abstractNumId w:val="6"/>
+  </w:num>
+  <w:num w:numId="4" w16cid:durableId="1590196591">
+    <w:abstractNumId w:val="8"/>
+  </w:num>
+  <w:num w:numId="5" w16cid:durableId="1997689441">
+    <w:abstractNumId w:val="7"/>
+  </w:num>
+  <w:num w:numId="6" w16cid:durableId="2062751809">
+    <w:abstractNumId w:val="1"/>
+  </w:num>
+  <w:num w:numId="7" w16cid:durableId="205871348">
+    <w:abstractNumId w:val="10"/>
+  </w:num>
+  <w:num w:numId="8" w16cid:durableId="1772123592">
+    <w:abstractNumId w:val="0"/>
+  </w:num>
+  <w:num w:numId="9" w16cid:durableId="957102089">
+    <w:abstractNumId w:val="9"/>
+  </w:num>
+  <w:num w:numId="10" w16cid:durableId="1521967011">
     <w:abstractNumId w:val="4"/>
   </w:num>
-  <w:num w:numId="4" w16cid:durableId="1508136267">
-    <w:abstractNumId w:val="6"/>
-  </w:num>
-  <w:num w:numId="5" w16cid:durableId="1954053584">
+  <w:num w:numId="11" w16cid:durableId="1690598098">
     <w:abstractNumId w:val="5"/>
-  </w:num>
-  <w:num w:numId="6" w16cid:durableId="266087386">
-    <w:abstractNumId w:val="1"/>
-  </w:num>
-  <w:num w:numId="7" w16cid:durableId="350421741">
-    <w:abstractNumId w:val="7"/>
-  </w:num>
-  <w:num w:numId="8" w16cid:durableId="1478455666">
-    <w:abstractNumId w:val="0"/>
   </w:num>
 </w:numbering>
 </file>

</xml_diff>